<commit_message>
talk is cheap code and assignment
</commit_message>
<xml_diff>
--- a/Assignment/Inception.docx
+++ b/Assignment/Inception.docx
@@ -108,15 +108,7 @@
           <w:sz w:val="28"/>
           <w:szCs w:val="28"/>
         </w:rPr>
-        <w:t>CSS code</w:t>
-      </w:r>
-      <w:r>
-        <w:rPr>
-          <w:color w:val="EE0000"/>
-          <w:sz w:val="28"/>
-          <w:szCs w:val="28"/>
-        </w:rPr>
-        <w:t xml:space="preserve"> </w:t>
+        <w:t xml:space="preserve">CSS code </w:t>
       </w:r>
       <w:r>
         <w:rPr>
@@ -504,6 +496,7 @@
       </w:pPr>
       <w:r>
         <w:rPr>
+          <w:noProof/>
           <w:sz w:val="28"/>
           <w:szCs w:val="28"/>
         </w:rPr>
@@ -633,7 +626,23 @@
           <w:sz w:val="28"/>
           <w:szCs w:val="28"/>
         </w:rPr>
-        <w:t>caches website content like images</w:t>
+        <w:t xml:space="preserve">caches website content </w:t>
+      </w:r>
+      <w:r>
+        <w:rPr>
+          <w:color w:val="000000" w:themeColor="text1"/>
+          <w:sz w:val="28"/>
+          <w:szCs w:val="28"/>
+        </w:rPr>
+        <w:t xml:space="preserve">like </w:t>
+      </w:r>
+      <w:r>
+        <w:rPr>
+          <w:color w:val="EE0000"/>
+          <w:sz w:val="28"/>
+          <w:szCs w:val="28"/>
+        </w:rPr>
+        <w:t>images</w:t>
       </w:r>
       <w:r>
         <w:rPr>
@@ -674,7 +683,7 @@
       </w:r>
       <w:r>
         <w:rPr>
-          <w:color w:val="EE0000"/>
+          <w:color w:val="C00000"/>
           <w:sz w:val="28"/>
           <w:szCs w:val="28"/>
         </w:rPr>
@@ -903,14 +912,7 @@
           <w:sz w:val="28"/>
           <w:szCs w:val="28"/>
         </w:rPr>
-        <w:t xml:space="preserve"> </w:t>
-      </w:r>
-      <w:r>
-        <w:rPr>
-          <w:sz w:val="28"/>
-          <w:szCs w:val="28"/>
-        </w:rPr>
-        <w:t xml:space="preserve">The idea behind React is to build reusable components that </w:t>
+        <w:t xml:space="preserve"> The idea behind React is to build reusable components that </w:t>
       </w:r>
       <w:r>
         <w:rPr>
@@ -1020,14 +1022,7 @@
           <w:sz w:val="28"/>
           <w:szCs w:val="28"/>
         </w:rPr>
-        <w:t xml:space="preserve"> </w:t>
-      </w:r>
-      <w:r>
-        <w:rPr>
-          <w:sz w:val="28"/>
-          <w:szCs w:val="28"/>
-        </w:rPr>
-        <w:t xml:space="preserve"> It was </w:t>
+        <w:t xml:space="preserve">  It was </w:t>
       </w:r>
       <w:r>
         <w:rPr>
@@ -1330,11 +1325,26 @@
           <w:sz w:val="28"/>
           <w:szCs w:val="28"/>
         </w:rPr>
-        <w:t xml:space="preserve">When a script is loaded from </w:t>
-      </w:r>
-      <w:r>
-        <w:rPr>
-          <w:color w:val="EE0000"/>
+        <w:t xml:space="preserve">When a script is </w:t>
+      </w:r>
+      <w:r>
+        <w:rPr>
+          <w:color w:val="C00000"/>
+          <w:sz w:val="28"/>
+          <w:szCs w:val="28"/>
+        </w:rPr>
+        <w:t xml:space="preserve">loaded </w:t>
+      </w:r>
+      <w:r>
+        <w:rPr>
+          <w:sz w:val="28"/>
+          <w:szCs w:val="28"/>
+        </w:rPr>
+        <w:t xml:space="preserve">from </w:t>
+      </w:r>
+      <w:r>
+        <w:rPr>
+          <w:color w:val="C00000"/>
           <w:sz w:val="28"/>
           <w:szCs w:val="28"/>
         </w:rPr>
@@ -1364,7 +1374,7 @@
       </w:r>
       <w:r>
         <w:rPr>
-          <w:color w:val="EE0000"/>
+          <w:color w:val="C00000"/>
           <w:sz w:val="28"/>
           <w:szCs w:val="28"/>
         </w:rPr>
@@ -1379,18 +1389,18 @@
       </w:r>
       <w:r>
         <w:rPr>
-          <w:color w:val="EE0000"/>
-          <w:sz w:val="28"/>
-          <w:szCs w:val="28"/>
-        </w:rPr>
-        <w:t>restricts access to certain resources for security reasons</w:t>
-      </w:r>
-      <w:r>
-        <w:rPr>
-          <w:sz w:val="28"/>
-          <w:szCs w:val="28"/>
-        </w:rPr>
-        <w:t>. The </w:t>
+          <w:color w:val="C00000"/>
+          <w:sz w:val="28"/>
+          <w:szCs w:val="28"/>
+        </w:rPr>
+        <w:t>restricts access to certain resources for security reasons. </w:t>
+      </w:r>
+      <w:r>
+        <w:rPr>
+          <w:sz w:val="28"/>
+          <w:szCs w:val="28"/>
+        </w:rPr>
+        <w:t>The </w:t>
       </w:r>
       <w:proofErr w:type="spellStart"/>
       <w:r>
@@ -1599,14 +1609,25 @@
       </w:pPr>
       <w:r>
         <w:rPr>
-          <w:sz w:val="28"/>
-          <w:szCs w:val="28"/>
-        </w:rPr>
-        <w:t xml:space="preserve">React and </w:t>
+          <w:b/>
+          <w:bCs/>
+          <w:sz w:val="28"/>
+          <w:szCs w:val="28"/>
+        </w:rPr>
+        <w:t>React</w:t>
+      </w:r>
+      <w:r>
+        <w:rPr>
+          <w:sz w:val="28"/>
+          <w:szCs w:val="28"/>
+        </w:rPr>
+        <w:t xml:space="preserve"> and </w:t>
       </w:r>
       <w:proofErr w:type="spellStart"/>
       <w:r>
         <w:rPr>
+          <w:b/>
+          <w:bCs/>
           <w:sz w:val="28"/>
           <w:szCs w:val="28"/>
         </w:rPr>
@@ -1690,7 +1711,14 @@
           <w:sz w:val="28"/>
           <w:szCs w:val="28"/>
         </w:rPr>
-        <w:t>core concepts</w:t>
+        <w:t xml:space="preserve">core </w:t>
+      </w:r>
+      <w:r>
+        <w:rPr>
+          <w:sz w:val="28"/>
+          <w:szCs w:val="28"/>
+        </w:rPr>
+        <w:t>concepts</w:t>
       </w:r>
       <w:r>
         <w:rPr>
@@ -1701,7 +1729,6 @@
       </w:r>
       <w:r>
         <w:rPr>
-          <w:color w:val="EE0000"/>
           <w:sz w:val="28"/>
           <w:szCs w:val="28"/>
         </w:rPr>
@@ -2088,7 +2115,52 @@
           <w:sz w:val="28"/>
           <w:szCs w:val="28"/>
         </w:rPr>
-        <w:t>acts as the bridge between your React components and the actual browser's Document Object Model</w:t>
+        <w:t xml:space="preserve">acts </w:t>
+      </w:r>
+      <w:r>
+        <w:rPr>
+          <w:sz w:val="28"/>
+          <w:szCs w:val="28"/>
+        </w:rPr>
+        <w:t>as the</w:t>
+      </w:r>
+      <w:r>
+        <w:rPr>
+          <w:color w:val="EE0000"/>
+          <w:sz w:val="28"/>
+          <w:szCs w:val="28"/>
+        </w:rPr>
+        <w:t xml:space="preserve"> bridge between </w:t>
+      </w:r>
+      <w:r>
+        <w:rPr>
+          <w:sz w:val="28"/>
+          <w:szCs w:val="28"/>
+        </w:rPr>
+        <w:t>your</w:t>
+      </w:r>
+      <w:r>
+        <w:rPr>
+          <w:color w:val="EE0000"/>
+          <w:sz w:val="28"/>
+          <w:szCs w:val="28"/>
+        </w:rPr>
+        <w:t xml:space="preserve"> React components </w:t>
+      </w:r>
+      <w:r>
+        <w:rPr>
+          <w:sz w:val="28"/>
+          <w:szCs w:val="28"/>
+        </w:rPr>
+        <w:t>and the actual</w:t>
+      </w:r>
+      <w:r>
+        <w:rPr>
+          <w:color w:val="EE0000"/>
+          <w:sz w:val="28"/>
+          <w:szCs w:val="28"/>
+        </w:rPr>
+        <w:t xml:space="preserve"> browser's Document Object Model</w:t>
       </w:r>
       <w:r>
         <w:rPr>
@@ -2532,11 +2604,48 @@
       </w:r>
       <w:r>
         <w:rPr>
-          <w:color w:val="EE0000"/>
-          <w:sz w:val="28"/>
-          <w:szCs w:val="28"/>
-        </w:rPr>
-        <w:t xml:space="preserve">how that UI is actually displayed and updated in a web browser's </w:t>
+          <w:sz w:val="28"/>
+          <w:szCs w:val="28"/>
+        </w:rPr>
+        <w:t xml:space="preserve">how that </w:t>
+      </w:r>
+      <w:r>
+        <w:rPr>
+          <w:color w:val="C00000"/>
+          <w:sz w:val="28"/>
+          <w:szCs w:val="28"/>
+        </w:rPr>
+        <w:t xml:space="preserve">UI </w:t>
+      </w:r>
+      <w:r>
+        <w:rPr>
+          <w:sz w:val="28"/>
+          <w:szCs w:val="28"/>
+        </w:rPr>
+        <w:t>is actually</w:t>
+      </w:r>
+      <w:r>
+        <w:rPr>
+          <w:color w:val="EE0000"/>
+          <w:sz w:val="28"/>
+          <w:szCs w:val="28"/>
+        </w:rPr>
+        <w:t xml:space="preserve"> displayed </w:t>
+      </w:r>
+      <w:r>
+        <w:rPr>
+          <w:sz w:val="28"/>
+          <w:szCs w:val="28"/>
+        </w:rPr>
+        <w:t>and</w:t>
+      </w:r>
+      <w:r>
+        <w:rPr>
+          <w:color w:val="EE0000"/>
+          <w:sz w:val="28"/>
+          <w:szCs w:val="28"/>
+        </w:rPr>
+        <w:t xml:space="preserve"> updated in a web browser's </w:t>
       </w:r>
       <w:r>
         <w:rPr>
@@ -2606,6 +2715,7 @@
           <w:bCs/>
           <w:sz w:val="28"/>
           <w:szCs w:val="28"/>
+          <w:highlight w:val="yellow"/>
         </w:rPr>
         <w:t>react.development.js (Development Version):</w:t>
       </w:r>
@@ -2639,19 +2749,7 @@
           <w:lang w:eastAsia="en-IN"/>
           <w14:ligatures w14:val="none"/>
         </w:rPr>
-        <w:t xml:space="preserve">use </w:t>
-      </w:r>
-      <w:r>
-        <w:rPr>
-          <w:rFonts w:ascii="Arial" w:eastAsia="Times New Roman" w:hAnsi="Arial" w:cs="Arial"/>
-          <w:color w:val="EE0000"/>
-          <w:kern w:val="0"/>
-          <w:sz w:val="24"/>
-          <w:szCs w:val="24"/>
-          <w:lang w:eastAsia="en-IN"/>
-          <w14:ligatures w14:val="none"/>
-        </w:rPr>
-        <w:t xml:space="preserve">during the development and testing phases </w:t>
+        <w:t xml:space="preserve">use during the development and testing phases </w:t>
       </w:r>
       <w:r>
         <w:rPr>
@@ -3182,6 +3280,21 @@
     </w:p>
     <w:p>
       <w:pPr>
+        <w:shd w:val="clear" w:color="auto" w:fill="FFFFFF"/>
+        <w:spacing w:after="0" w:line="360" w:lineRule="atLeast"/>
+        <w:ind w:left="785"/>
+        <w:rPr>
+          <w:rFonts w:ascii="Times New Roman" w:eastAsia="Times New Roman" w:hAnsi="Times New Roman" w:cs="Times New Roman"/>
+          <w:kern w:val="0"/>
+          <w:sz w:val="24"/>
+          <w:szCs w:val="24"/>
+          <w:lang w:eastAsia="en-IN"/>
+          <w14:ligatures w14:val="none"/>
+        </w:rPr>
+      </w:pPr>
+    </w:p>
+    <w:p>
+      <w:pPr>
         <w:pStyle w:val="ListParagraph"/>
         <w:shd w:val="clear" w:color="auto" w:fill="FFFFFF"/>
         <w:spacing w:after="0" w:line="420" w:lineRule="atLeast"/>
@@ -3204,6 +3317,7 @@
           <w:bCs/>
           <w:sz w:val="28"/>
           <w:szCs w:val="28"/>
+          <w:highlight w:val="yellow"/>
         </w:rPr>
         <w:t>react.production.js</w:t>
       </w:r>
@@ -3216,10 +3330,21 @@
           <w:kern w:val="0"/>
           <w:sz w:val="30"/>
           <w:szCs w:val="30"/>
-          <w:lang w:eastAsia="en-IN"/>
-          <w14:ligatures w14:val="none"/>
-        </w:rPr>
-        <w:t> (Production Version):</w:t>
+          <w:highlight w:val="yellow"/>
+          <w:lang w:eastAsia="en-IN"/>
+          <w14:ligatures w14:val="none"/>
+        </w:rPr>
+        <w:t> </w:t>
+      </w:r>
+      <w:r>
+        <w:rPr>
+          <w:b/>
+          <w:bCs/>
+          <w:sz w:val="28"/>
+          <w:szCs w:val="28"/>
+          <w:highlight w:val="yellow"/>
+        </w:rPr>
+        <w:t>(Production Version):</w:t>
       </w:r>
     </w:p>
     <w:p>
@@ -3250,19 +3375,7 @@
           <w:lang w:eastAsia="en-IN"/>
           <w14:ligatures w14:val="none"/>
         </w:rPr>
-        <w:t xml:space="preserve">Use </w:t>
-      </w:r>
-      <w:r>
-        <w:rPr>
-          <w:rFonts w:ascii="Arial" w:eastAsia="Times New Roman" w:hAnsi="Arial" w:cs="Arial"/>
-          <w:color w:val="EE0000"/>
-          <w:kern w:val="0"/>
-          <w:sz w:val="24"/>
-          <w:szCs w:val="24"/>
-          <w:lang w:eastAsia="en-IN"/>
-          <w14:ligatures w14:val="none"/>
-        </w:rPr>
-        <w:t xml:space="preserve">when deploying </w:t>
+        <w:t xml:space="preserve">Use when deploying </w:t>
       </w:r>
       <w:r>
         <w:rPr>
@@ -3989,7 +4102,67 @@
           <w:sz w:val="28"/>
           <w:szCs w:val="28"/>
         </w:rPr>
-        <w:t>Async and defer are attributes for &lt;script&gt; tags that prevent JavaScript from blocking HTML parsing, allowing the page to load faster. </w:t>
+        <w:t xml:space="preserve">Async and defer are attributes for &lt;script&gt; tags that prevent </w:t>
+      </w:r>
+      <w:r>
+        <w:rPr>
+          <w:color w:val="C00000"/>
+          <w:sz w:val="28"/>
+          <w:szCs w:val="28"/>
+        </w:rPr>
+        <w:t xml:space="preserve">JavaScript </w:t>
+      </w:r>
+      <w:r>
+        <w:rPr>
+          <w:sz w:val="28"/>
+          <w:szCs w:val="28"/>
+        </w:rPr>
+        <w:t xml:space="preserve">from </w:t>
+      </w:r>
+      <w:r>
+        <w:rPr>
+          <w:color w:val="C00000"/>
+          <w:sz w:val="28"/>
+          <w:szCs w:val="28"/>
+        </w:rPr>
+        <w:t>blocking HTML parsing</w:t>
+      </w:r>
+      <w:r>
+        <w:rPr>
+          <w:sz w:val="28"/>
+          <w:szCs w:val="28"/>
+        </w:rPr>
+        <w:t xml:space="preserve">, </w:t>
+      </w:r>
+      <w:r>
+        <w:rPr>
+          <w:color w:val="C00000"/>
+          <w:sz w:val="28"/>
+          <w:szCs w:val="28"/>
+        </w:rPr>
+        <w:t xml:space="preserve">allowing </w:t>
+      </w:r>
+      <w:r>
+        <w:rPr>
+          <w:sz w:val="28"/>
+          <w:szCs w:val="28"/>
+        </w:rPr>
+        <w:t xml:space="preserve">the page to </w:t>
+      </w:r>
+      <w:r>
+        <w:rPr>
+          <w:color w:val="C00000"/>
+          <w:sz w:val="28"/>
+          <w:szCs w:val="28"/>
+        </w:rPr>
+        <w:t>load faster</w:t>
+      </w:r>
+      <w:r>
+        <w:rPr>
+          <w:sz w:val="28"/>
+          <w:szCs w:val="28"/>
+        </w:rPr>
+        <w:t>. </w:t>
       </w:r>
     </w:p>
     <w:p>
@@ -4001,13 +4174,24 @@
           <w:szCs w:val="28"/>
         </w:rPr>
       </w:pPr>
-      <w:r>
-        <w:rPr>
-          <w:b/>
-          <w:bCs/>
-          <w:sz w:val="28"/>
-          <w:szCs w:val="28"/>
-        </w:rPr>
+    </w:p>
+    <w:p>
+      <w:pPr>
+        <w:rPr>
+          <w:b/>
+          <w:bCs/>
+          <w:sz w:val="28"/>
+          <w:szCs w:val="28"/>
+        </w:rPr>
+      </w:pPr>
+      <w:r>
+        <w:rPr>
+          <w:b/>
+          <w:bCs/>
+          <w:sz w:val="28"/>
+          <w:szCs w:val="28"/>
+        </w:rPr>
+        <w:lastRenderedPageBreak/>
         <w:t>async</w:t>
       </w:r>
     </w:p>
@@ -4029,7 +4213,6 @@
           <w:sz w:val="28"/>
           <w:szCs w:val="28"/>
         </w:rPr>
-        <w:lastRenderedPageBreak/>
         <w:t>Behavior</w:t>
       </w:r>
       <w:r>
@@ -4502,7 +4685,37 @@
           <w:sz w:val="28"/>
           <w:szCs w:val="28"/>
         </w:rPr>
-        <w:t>executed only after the entire HTML document has been fully parsed</w:t>
+        <w:t xml:space="preserve">executed only </w:t>
+      </w:r>
+      <w:r>
+        <w:rPr>
+          <w:sz w:val="28"/>
+          <w:szCs w:val="28"/>
+        </w:rPr>
+        <w:t>after the</w:t>
+      </w:r>
+      <w:r>
+        <w:rPr>
+          <w:color w:val="EE0000"/>
+          <w:sz w:val="28"/>
+          <w:szCs w:val="28"/>
+        </w:rPr>
+        <w:t xml:space="preserve"> entire HTML document </w:t>
+      </w:r>
+      <w:r>
+        <w:rPr>
+          <w:sz w:val="28"/>
+          <w:szCs w:val="28"/>
+        </w:rPr>
+        <w:t>has been</w:t>
+      </w:r>
+      <w:r>
+        <w:rPr>
+          <w:color w:val="EE0000"/>
+          <w:sz w:val="28"/>
+          <w:szCs w:val="28"/>
+        </w:rPr>
+        <w:t xml:space="preserve"> fully parsed</w:t>
       </w:r>
       <w:r>
         <w:rPr>
@@ -7749,6 +7962,7 @@
   <w:style w:type="character" w:default="1" w:styleId="DefaultParagraphFont">
     <w:name w:val="Default Paragraph Font"/>
     <w:uiPriority w:val="1"/>
+    <w:semiHidden/>
     <w:unhideWhenUsed/>
   </w:style>
   <w:style w:type="table" w:default="1" w:styleId="TableNormal">

</xml_diff>